<commit_message>
adding ERD & Class diagram & Use case scenario
</commit_message>
<xml_diff>
--- a/Inspector Crumbo.docx
+++ b/Inspector Crumbo.docx
@@ -560,8 +560,19 @@
           <w:color w:val="000000"/>
           <w:shd w:val="clear" w:color="auto" w:fill="FFFFFF"/>
         </w:rPr>
-        <w:t xml:space="preserve"> able to enter his/her first name</w:t>
-      </w:r>
+        <w:t xml:space="preserve"> able to enter his/her first </w:t>
+      </w:r>
+      <w:proofErr w:type="gramStart"/>
+      <w:r>
+        <w:rPr>
+          <w:rStyle w:val="ls1"/>
+          <w:rFonts w:ascii="ff1" w:hAnsi="ff1"/>
+          <w:color w:val="000000"/>
+          <w:shd w:val="clear" w:color="auto" w:fill="FFFFFF"/>
+        </w:rPr>
+        <w:t>name</w:t>
+      </w:r>
+      <w:proofErr w:type="gramEnd"/>
     </w:p>
     <w:p>
       <w:pPr>
@@ -583,6 +594,7 @@
         </w:rPr>
         <w:t xml:space="preserve">The owner or finder </w:t>
       </w:r>
+      <w:proofErr w:type="gramStart"/>
       <w:r>
         <w:rPr>
           <w:rStyle w:val="ls9"/>
@@ -600,7 +612,17 @@
           <w:color w:val="000000"/>
           <w:shd w:val="clear" w:color="auto" w:fill="FFFFFF"/>
         </w:rPr>
-        <w:t xml:space="preserve"> able to enter his/her last name.</w:t>
+        <w:t xml:space="preserve"> able to</w:t>
+      </w:r>
+      <w:proofErr w:type="gramEnd"/>
+      <w:r>
+        <w:rPr>
+          <w:rStyle w:val="ls1"/>
+          <w:rFonts w:ascii="ff1" w:hAnsi="ff1"/>
+          <w:color w:val="000000"/>
+          <w:shd w:val="clear" w:color="auto" w:fill="FFFFFF"/>
+        </w:rPr>
+        <w:t xml:space="preserve"> enter his/her last name.</w:t>
       </w:r>
     </w:p>
     <w:p>
@@ -623,6 +645,7 @@
         </w:rPr>
         <w:t xml:space="preserve">The owner or finder </w:t>
       </w:r>
+      <w:proofErr w:type="gramStart"/>
       <w:r>
         <w:rPr>
           <w:rStyle w:val="ls9"/>
@@ -640,7 +663,17 @@
           <w:color w:val="000000"/>
           <w:shd w:val="clear" w:color="auto" w:fill="FFFFFF"/>
         </w:rPr>
-        <w:t xml:space="preserve"> able to enter a valid email address.</w:t>
+        <w:t xml:space="preserve"> able to</w:t>
+      </w:r>
+      <w:proofErr w:type="gramEnd"/>
+      <w:r>
+        <w:rPr>
+          <w:rStyle w:val="ls1"/>
+          <w:rFonts w:ascii="ff1" w:hAnsi="ff1"/>
+          <w:color w:val="000000"/>
+          <w:shd w:val="clear" w:color="auto" w:fill="FFFFFF"/>
+        </w:rPr>
+        <w:t xml:space="preserve"> enter a valid email address.</w:t>
       </w:r>
     </w:p>
     <w:p>
@@ -680,8 +713,19 @@
           <w:color w:val="000000"/>
           <w:shd w:val="clear" w:color="auto" w:fill="FFFFFF"/>
         </w:rPr>
-        <w:t xml:space="preserve"> able to set a password</w:t>
-      </w:r>
+        <w:t xml:space="preserve"> able to set a </w:t>
+      </w:r>
+      <w:proofErr w:type="gramStart"/>
+      <w:r>
+        <w:rPr>
+          <w:rStyle w:val="ls1"/>
+          <w:rFonts w:ascii="ff1" w:hAnsi="ff1"/>
+          <w:color w:val="000000"/>
+          <w:shd w:val="clear" w:color="auto" w:fill="FFFFFF"/>
+        </w:rPr>
+        <w:t>password</w:t>
+      </w:r>
+      <w:proofErr w:type="gramEnd"/>
     </w:p>
     <w:p>
       <w:pPr>
@@ -700,8 +744,18 @@
           <w:color w:val="000000"/>
           <w:shd w:val="clear" w:color="auto" w:fill="FFFFFF"/>
         </w:rPr>
-        <w:t>The system allows the user to set up two step verification if desired</w:t>
-      </w:r>
+        <w:t xml:space="preserve">The system allows the user to set up two step verification if </w:t>
+      </w:r>
+      <w:proofErr w:type="gramStart"/>
+      <w:r>
+        <w:rPr>
+          <w:rFonts w:ascii="ff1" w:hAnsi="ff1"/>
+          <w:color w:val="000000"/>
+          <w:shd w:val="clear" w:color="auto" w:fill="FFFFFF"/>
+        </w:rPr>
+        <w:t>desired</w:t>
+      </w:r>
+      <w:proofErr w:type="gramEnd"/>
     </w:p>
     <w:p>
       <w:pPr>
@@ -738,8 +792,18 @@
           <w:color w:val="000000"/>
           <w:shd w:val="clear" w:color="auto" w:fill="FFFFFF"/>
         </w:rPr>
-        <w:t xml:space="preserve"> able to add his phone number</w:t>
-      </w:r>
+        <w:t xml:space="preserve"> able to add his phone </w:t>
+      </w:r>
+      <w:proofErr w:type="gramStart"/>
+      <w:r>
+        <w:rPr>
+          <w:rFonts w:ascii="ff1" w:hAnsi="ff1"/>
+          <w:color w:val="000000"/>
+          <w:shd w:val="clear" w:color="auto" w:fill="FFFFFF"/>
+        </w:rPr>
+        <w:t>number</w:t>
+      </w:r>
+      <w:proofErr w:type="gramEnd"/>
     </w:p>
     <w:p>
       <w:pPr>
@@ -820,7 +884,43 @@
           <w:color w:val="000000"/>
           <w:shd w:val="clear" w:color="auto" w:fill="FFFFFF"/>
         </w:rPr>
-        <w:t>The owner or finder is able to enter registered email address</w:t>
+        <w:t xml:space="preserve">The owner or finder </w:t>
+      </w:r>
+      <w:proofErr w:type="gramStart"/>
+      <w:r>
+        <w:rPr>
+          <w:rFonts w:ascii="ff1" w:hAnsi="ff1"/>
+          <w:color w:val="000000"/>
+          <w:shd w:val="clear" w:color="auto" w:fill="FFFFFF"/>
+        </w:rPr>
+        <w:t>is able to</w:t>
+      </w:r>
+      <w:proofErr w:type="gramEnd"/>
+      <w:r>
+        <w:rPr>
+          <w:rFonts w:ascii="ff1" w:hAnsi="ff1"/>
+          <w:color w:val="000000"/>
+          <w:shd w:val="clear" w:color="auto" w:fill="FFFFFF"/>
+        </w:rPr>
+        <w:t xml:space="preserve"> enter </w:t>
+      </w:r>
+      <w:proofErr w:type="gramStart"/>
+      <w:r>
+        <w:rPr>
+          <w:rFonts w:ascii="ff1" w:hAnsi="ff1"/>
+          <w:color w:val="000000"/>
+          <w:shd w:val="clear" w:color="auto" w:fill="FFFFFF"/>
+        </w:rPr>
+        <w:t>registered</w:t>
+      </w:r>
+      <w:proofErr w:type="gramEnd"/>
+      <w:r>
+        <w:rPr>
+          <w:rFonts w:ascii="ff1" w:hAnsi="ff1"/>
+          <w:color w:val="000000"/>
+          <w:shd w:val="clear" w:color="auto" w:fill="FFFFFF"/>
+        </w:rPr>
+        <w:t xml:space="preserve"> email address</w:t>
       </w:r>
       <w:r>
         <w:t>.</w:t>
@@ -847,8 +947,21 @@
         </w:rPr>
         <w:t xml:space="preserve">The owner or finder </w:t>
       </w:r>
-      <w:r>
-        <w:t>is able to enter registered email address.</w:t>
+      <w:proofErr w:type="gramStart"/>
+      <w:r>
+        <w:t>is able to</w:t>
+      </w:r>
+      <w:proofErr w:type="gramEnd"/>
+      <w:r>
+        <w:t xml:space="preserve"> enter </w:t>
+      </w:r>
+      <w:proofErr w:type="gramStart"/>
+      <w:r>
+        <w:t>registered</w:t>
+      </w:r>
+      <w:proofErr w:type="gramEnd"/>
+      <w:r>
+        <w:t xml:space="preserve"> email address.</w:t>
       </w:r>
     </w:p>
     <w:p>
@@ -892,7 +1005,25 @@
           <w:color w:val="000000"/>
           <w:shd w:val="clear" w:color="auto" w:fill="FFFFFF"/>
         </w:rPr>
-        <w:t>The admin is able to login into the system.</w:t>
+        <w:t xml:space="preserve">The admin </w:t>
+      </w:r>
+      <w:proofErr w:type="gramStart"/>
+      <w:r>
+        <w:rPr>
+          <w:rFonts w:ascii="ff1" w:hAnsi="ff1"/>
+          <w:color w:val="000000"/>
+          <w:shd w:val="clear" w:color="auto" w:fill="FFFFFF"/>
+        </w:rPr>
+        <w:t>is able to</w:t>
+      </w:r>
+      <w:proofErr w:type="gramEnd"/>
+      <w:r>
+        <w:rPr>
+          <w:rFonts w:ascii="ff1" w:hAnsi="ff1"/>
+          <w:color w:val="000000"/>
+          <w:shd w:val="clear" w:color="auto" w:fill="FFFFFF"/>
+        </w:rPr>
+        <w:t xml:space="preserve"> login into the system.</w:t>
       </w:r>
     </w:p>
     <w:p>
@@ -938,6 +1069,7 @@
         </w:rPr>
         <w:t xml:space="preserve">The owner </w:t>
       </w:r>
+      <w:proofErr w:type="gramStart"/>
       <w:r>
         <w:t>is</w:t>
       </w:r>
@@ -947,7 +1079,16 @@
           <w:color w:val="000000"/>
           <w:shd w:val="clear" w:color="auto" w:fill="FFFFFF"/>
         </w:rPr>
-        <w:t xml:space="preserve"> able to report his/her lost item.</w:t>
+        <w:t xml:space="preserve"> able to</w:t>
+      </w:r>
+      <w:proofErr w:type="gramEnd"/>
+      <w:r>
+        <w:rPr>
+          <w:rFonts w:ascii="ff1" w:hAnsi="ff1"/>
+          <w:color w:val="000000"/>
+          <w:shd w:val="clear" w:color="auto" w:fill="FFFFFF"/>
+        </w:rPr>
+        <w:t xml:space="preserve"> report his/her lost item.</w:t>
       </w:r>
     </w:p>
     <w:p>
@@ -980,8 +1121,18 @@
           <w:color w:val="000000"/>
           <w:shd w:val="clear" w:color="auto" w:fill="FFFFFF"/>
         </w:rPr>
-        <w:t xml:space="preserve"> able to enter his/her name</w:t>
-      </w:r>
+        <w:t xml:space="preserve"> able to enter his/her </w:t>
+      </w:r>
+      <w:proofErr w:type="gramStart"/>
+      <w:r>
+        <w:rPr>
+          <w:rFonts w:ascii="ff1" w:hAnsi="ff1"/>
+          <w:color w:val="000000"/>
+          <w:shd w:val="clear" w:color="auto" w:fill="FFFFFF"/>
+        </w:rPr>
+        <w:t>name</w:t>
+      </w:r>
+      <w:proofErr w:type="gramEnd"/>
     </w:p>
     <w:p>
       <w:pPr>
@@ -1004,6 +1155,7 @@
         </w:rPr>
         <w:t xml:space="preserve">The owner </w:t>
       </w:r>
+      <w:proofErr w:type="gramStart"/>
       <w:r>
         <w:t>is</w:t>
       </w:r>
@@ -1013,7 +1165,16 @@
           <w:color w:val="000000"/>
           <w:shd w:val="clear" w:color="auto" w:fill="FFFFFF"/>
         </w:rPr>
-        <w:t xml:space="preserve"> able to enter his contact email.</w:t>
+        <w:t xml:space="preserve"> able to</w:t>
+      </w:r>
+      <w:proofErr w:type="gramEnd"/>
+      <w:r>
+        <w:rPr>
+          <w:rFonts w:ascii="ff1" w:hAnsi="ff1"/>
+          <w:color w:val="000000"/>
+          <w:shd w:val="clear" w:color="auto" w:fill="FFFFFF"/>
+        </w:rPr>
+        <w:t xml:space="preserve"> enter his contact email.</w:t>
       </w:r>
     </w:p>
     <w:p>
@@ -1046,8 +1207,18 @@
           <w:color w:val="000000"/>
           <w:shd w:val="clear" w:color="auto" w:fill="FFFFFF"/>
         </w:rPr>
-        <w:t xml:space="preserve"> able to enter the date on which his/her item was lost</w:t>
-      </w:r>
+        <w:t xml:space="preserve"> able to enter the date on which his/her item was </w:t>
+      </w:r>
+      <w:proofErr w:type="gramStart"/>
+      <w:r>
+        <w:rPr>
+          <w:rFonts w:ascii="ff1" w:hAnsi="ff1"/>
+          <w:color w:val="000000"/>
+          <w:shd w:val="clear" w:color="auto" w:fill="FFFFFF"/>
+        </w:rPr>
+        <w:t>lost</w:t>
+      </w:r>
+      <w:proofErr w:type="gramEnd"/>
     </w:p>
     <w:p>
       <w:pPr>
@@ -1070,6 +1241,7 @@
         </w:rPr>
         <w:t xml:space="preserve">The owner </w:t>
       </w:r>
+      <w:proofErr w:type="gramStart"/>
       <w:r>
         <w:t>is</w:t>
       </w:r>
@@ -1079,7 +1251,16 @@
           <w:color w:val="000000"/>
           <w:shd w:val="clear" w:color="auto" w:fill="FFFFFF"/>
         </w:rPr>
-        <w:t xml:space="preserve"> able to enter the geographical location where his/her item was lost.</w:t>
+        <w:t xml:space="preserve"> able to</w:t>
+      </w:r>
+      <w:proofErr w:type="gramEnd"/>
+      <w:r>
+        <w:rPr>
+          <w:rFonts w:ascii="ff1" w:hAnsi="ff1"/>
+          <w:color w:val="000000"/>
+          <w:shd w:val="clear" w:color="auto" w:fill="FFFFFF"/>
+        </w:rPr>
+        <w:t xml:space="preserve"> enter the geographical location where his/her item was lost.</w:t>
       </w:r>
     </w:p>
     <w:p>
@@ -1103,6 +1284,7 @@
         </w:rPr>
         <w:t xml:space="preserve">The owner </w:t>
       </w:r>
+      <w:proofErr w:type="gramStart"/>
       <w:r>
         <w:t>is</w:t>
       </w:r>
@@ -1112,7 +1294,16 @@
           <w:color w:val="000000"/>
           <w:shd w:val="clear" w:color="auto" w:fill="FFFFFF"/>
         </w:rPr>
-        <w:t xml:space="preserve"> able to enter the category of his/her lost item.</w:t>
+        <w:t xml:space="preserve"> able to</w:t>
+      </w:r>
+      <w:proofErr w:type="gramEnd"/>
+      <w:r>
+        <w:rPr>
+          <w:rFonts w:ascii="ff1" w:hAnsi="ff1"/>
+          <w:color w:val="000000"/>
+          <w:shd w:val="clear" w:color="auto" w:fill="FFFFFF"/>
+        </w:rPr>
+        <w:t xml:space="preserve"> enter the category of his/her lost item.</w:t>
       </w:r>
     </w:p>
     <w:p>
@@ -1145,8 +1336,18 @@
           <w:color w:val="000000"/>
           <w:shd w:val="clear" w:color="auto" w:fill="FFFFFF"/>
         </w:rPr>
-        <w:t xml:space="preserve"> able to enter the brand of his/her lost item</w:t>
-      </w:r>
+        <w:t xml:space="preserve"> able to enter the brand of his/her lost </w:t>
+      </w:r>
+      <w:proofErr w:type="gramStart"/>
+      <w:r>
+        <w:rPr>
+          <w:rFonts w:ascii="ff1" w:hAnsi="ff1"/>
+          <w:color w:val="000000"/>
+          <w:shd w:val="clear" w:color="auto" w:fill="FFFFFF"/>
+        </w:rPr>
+        <w:t>item</w:t>
+      </w:r>
+      <w:proofErr w:type="gramEnd"/>
     </w:p>
     <w:p>
       <w:pPr>
@@ -1157,7 +1358,23 @@
         </w:numPr>
       </w:pPr>
       <w:r>
-        <w:t>The owner is able to enter the brief description of his/her lost item.</w:t>
+        <w:t xml:space="preserve">The owner </w:t>
+      </w:r>
+      <w:proofErr w:type="gramStart"/>
+      <w:r>
+        <w:t>is able to</w:t>
+      </w:r>
+      <w:proofErr w:type="gramEnd"/>
+      <w:r>
+        <w:t xml:space="preserve"> enter </w:t>
+      </w:r>
+      <w:proofErr w:type="gramStart"/>
+      <w:r>
+        <w:t>the</w:t>
+      </w:r>
+      <w:proofErr w:type="gramEnd"/>
+      <w:r>
+        <w:t xml:space="preserve"> brief description of his/her lost item.</w:t>
       </w:r>
     </w:p>
     <w:p>
@@ -1169,7 +1386,15 @@
         </w:numPr>
       </w:pPr>
       <w:r>
-        <w:t>After entering all the details, the owner is able to press the submit button.</w:t>
+        <w:t xml:space="preserve">After entering all the details, the owner </w:t>
+      </w:r>
+      <w:proofErr w:type="gramStart"/>
+      <w:r>
+        <w:t>is able to</w:t>
+      </w:r>
+      <w:proofErr w:type="gramEnd"/>
+      <w:r>
+        <w:t xml:space="preserve"> press the submit button.</w:t>
       </w:r>
     </w:p>
     <w:p>
@@ -1181,8 +1406,13 @@
         </w:numPr>
       </w:pPr>
       <w:r>
-        <w:t>After submitting the form, the system generates a reference id of that particular item</w:t>
-      </w:r>
+        <w:t xml:space="preserve">After submitting the form, the system generates a reference id of that particular </w:t>
+      </w:r>
+      <w:proofErr w:type="gramStart"/>
+      <w:r>
+        <w:t>item</w:t>
+      </w:r>
+      <w:proofErr w:type="gramEnd"/>
     </w:p>
     <w:p>
       <w:pPr>
@@ -1193,7 +1423,23 @@
         </w:numPr>
       </w:pPr>
       <w:r>
-        <w:t>When user(owner) add all the information regarding item, an automated mail is sent to the provided email with reference number.</w:t>
+        <w:t xml:space="preserve">When </w:t>
+      </w:r>
+      <w:proofErr w:type="gramStart"/>
+      <w:r>
+        <w:t>user</w:t>
+      </w:r>
+      <w:proofErr w:type="gramEnd"/>
+      <w:r>
+        <w:t xml:space="preserve">(owner) </w:t>
+      </w:r>
+      <w:proofErr w:type="gramStart"/>
+      <w:r>
+        <w:t>add</w:t>
+      </w:r>
+      <w:proofErr w:type="gramEnd"/>
+      <w:r>
+        <w:t xml:space="preserve"> all the information regarding item, an automated mail is sent to the provided email with reference number.</w:t>
       </w:r>
     </w:p>
     <w:p>
@@ -1235,7 +1481,15 @@
         </w:numPr>
       </w:pPr>
       <w:r>
-        <w:t>The finder is able to report his/her lost item.</w:t>
+        <w:t xml:space="preserve">The finder </w:t>
+      </w:r>
+      <w:proofErr w:type="gramStart"/>
+      <w:r>
+        <w:t>is able to</w:t>
+      </w:r>
+      <w:proofErr w:type="gramEnd"/>
+      <w:r>
+        <w:t xml:space="preserve"> report his/her lost item.</w:t>
       </w:r>
     </w:p>
     <w:p>
@@ -1247,7 +1501,15 @@
         </w:numPr>
       </w:pPr>
       <w:r>
-        <w:t>The finder is able to enter his/her name.</w:t>
+        <w:t xml:space="preserve">The finder </w:t>
+      </w:r>
+      <w:proofErr w:type="gramStart"/>
+      <w:r>
+        <w:t>is able to</w:t>
+      </w:r>
+      <w:proofErr w:type="gramEnd"/>
+      <w:r>
+        <w:t xml:space="preserve"> enter his/her name.</w:t>
       </w:r>
     </w:p>
     <w:p>
@@ -1259,7 +1521,15 @@
         </w:numPr>
       </w:pPr>
       <w:r>
-        <w:t>The finder is able to enter his contact email.</w:t>
+        <w:t xml:space="preserve">The finder </w:t>
+      </w:r>
+      <w:proofErr w:type="gramStart"/>
+      <w:r>
+        <w:t>is able to</w:t>
+      </w:r>
+      <w:proofErr w:type="gramEnd"/>
+      <w:r>
+        <w:t xml:space="preserve"> enter his contact email.</w:t>
       </w:r>
     </w:p>
     <w:p>
@@ -1271,7 +1541,15 @@
         </w:numPr>
       </w:pPr>
       <w:r>
-        <w:t>The finder is able to enter the date on which item was found.</w:t>
+        <w:t xml:space="preserve">The finder </w:t>
+      </w:r>
+      <w:proofErr w:type="gramStart"/>
+      <w:r>
+        <w:t>is able to</w:t>
+      </w:r>
+      <w:proofErr w:type="gramEnd"/>
+      <w:r>
+        <w:t xml:space="preserve"> enter the date on which item was found.</w:t>
       </w:r>
     </w:p>
     <w:p>
@@ -1283,7 +1561,15 @@
         </w:numPr>
       </w:pPr>
       <w:r>
-        <w:t>The finder is able to enter the geographical location where item was found.</w:t>
+        <w:t xml:space="preserve">The finder </w:t>
+      </w:r>
+      <w:proofErr w:type="gramStart"/>
+      <w:r>
+        <w:t>is able to</w:t>
+      </w:r>
+      <w:proofErr w:type="gramEnd"/>
+      <w:r>
+        <w:t xml:space="preserve"> enter the geographical location where item was found.</w:t>
       </w:r>
     </w:p>
     <w:p>
@@ -1295,7 +1581,15 @@
         </w:numPr>
       </w:pPr>
       <w:r>
-        <w:t>The finder is able to enter the category of found item.</w:t>
+        <w:t xml:space="preserve">The finder </w:t>
+      </w:r>
+      <w:proofErr w:type="gramStart"/>
+      <w:r>
+        <w:t>is able to</w:t>
+      </w:r>
+      <w:proofErr w:type="gramEnd"/>
+      <w:r>
+        <w:t xml:space="preserve"> enter the category of found item.</w:t>
       </w:r>
     </w:p>
     <w:p>
@@ -1307,7 +1601,15 @@
         </w:numPr>
       </w:pPr>
       <w:r>
-        <w:t>The finder is able to enter the brand of found item.</w:t>
+        <w:t xml:space="preserve">The finder </w:t>
+      </w:r>
+      <w:proofErr w:type="gramStart"/>
+      <w:r>
+        <w:t>is able to</w:t>
+      </w:r>
+      <w:proofErr w:type="gramEnd"/>
+      <w:r>
+        <w:t xml:space="preserve"> enter the brand of found item.</w:t>
       </w:r>
     </w:p>
     <w:p>
@@ -1319,7 +1621,23 @@
         </w:numPr>
       </w:pPr>
       <w:r>
-        <w:t>The finder is able to enter the brief description of found item.</w:t>
+        <w:t xml:space="preserve">The finder </w:t>
+      </w:r>
+      <w:proofErr w:type="gramStart"/>
+      <w:r>
+        <w:t>is able to</w:t>
+      </w:r>
+      <w:proofErr w:type="gramEnd"/>
+      <w:r>
+        <w:t xml:space="preserve"> enter </w:t>
+      </w:r>
+      <w:proofErr w:type="gramStart"/>
+      <w:r>
+        <w:t>the</w:t>
+      </w:r>
+      <w:proofErr w:type="gramEnd"/>
+      <w:r>
+        <w:t xml:space="preserve"> brief description of found item.</w:t>
       </w:r>
     </w:p>
     <w:p>
@@ -1331,7 +1649,15 @@
         </w:numPr>
       </w:pPr>
       <w:r>
-        <w:t>After entering all the details, the finder is able to press the submit button.</w:t>
+        <w:t xml:space="preserve">After entering all the details, the finder </w:t>
+      </w:r>
+      <w:proofErr w:type="gramStart"/>
+      <w:r>
+        <w:t>is able to</w:t>
+      </w:r>
+      <w:proofErr w:type="gramEnd"/>
+      <w:r>
+        <w:t xml:space="preserve"> press the submit button.</w:t>
       </w:r>
     </w:p>
     <w:p>
@@ -1343,7 +1669,15 @@
         </w:numPr>
       </w:pPr>
       <w:r>
-        <w:t>After entering all the details, the owner is able to press the submit button.</w:t>
+        <w:t xml:space="preserve">After entering all the details, the owner </w:t>
+      </w:r>
+      <w:proofErr w:type="gramStart"/>
+      <w:r>
+        <w:t>is able to</w:t>
+      </w:r>
+      <w:proofErr w:type="gramEnd"/>
+      <w:r>
+        <w:t xml:space="preserve"> press the submit button.</w:t>
       </w:r>
     </w:p>
     <w:p>
@@ -1356,7 +1690,15 @@
       </w:pPr>
       <w:r>
         <w:lastRenderedPageBreak/>
-        <w:t>When user(finder) add all the information regarding item, an automated mail is sent to the provided email with reference number.</w:t>
+        <w:t xml:space="preserve">When user(finder) </w:t>
+      </w:r>
+      <w:proofErr w:type="gramStart"/>
+      <w:r>
+        <w:t>add</w:t>
+      </w:r>
+      <w:proofErr w:type="gramEnd"/>
+      <w:r>
+        <w:t xml:space="preserve"> all the information regarding item, an automated mail is sent to the provided email with reference number.</w:t>
       </w:r>
     </w:p>
     <w:p>
@@ -1398,8 +1740,13 @@
         </w:numPr>
       </w:pPr>
       <w:r>
-        <w:t>The finder or the owner can check the status of lost item by entering the reference number of that particular item</w:t>
-      </w:r>
+        <w:t xml:space="preserve">The finder or the owner can check the status of lost item by entering the reference number of that particular </w:t>
+      </w:r>
+      <w:proofErr w:type="gramStart"/>
+      <w:r>
+        <w:t>item</w:t>
+      </w:r>
+      <w:proofErr w:type="gramEnd"/>
     </w:p>
     <w:p>
       <w:pPr>
@@ -1410,7 +1757,15 @@
         </w:numPr>
       </w:pPr>
       <w:r>
-        <w:t>The admin is able to check the performance of the system.</w:t>
+        <w:t xml:space="preserve">The admin </w:t>
+      </w:r>
+      <w:proofErr w:type="gramStart"/>
+      <w:r>
+        <w:t>is able to</w:t>
+      </w:r>
+      <w:proofErr w:type="gramEnd"/>
+      <w:r>
+        <w:t xml:space="preserve"> check the performance of the system.</w:t>
       </w:r>
     </w:p>
     <w:p>
@@ -1425,10 +1780,12 @@
         <w:t xml:space="preserve">The  admin  is  able  to  block  the  user,  who  is  doing  something  wrong  like  posting abusive content </w:t>
       </w:r>
       <w:proofErr w:type="spellStart"/>
+      <w:proofErr w:type="gramStart"/>
       <w:r>
         <w:t>etc</w:t>
       </w:r>
       <w:proofErr w:type="spellEnd"/>
+      <w:proofErr w:type="gramEnd"/>
     </w:p>
     <w:p>
       <w:pPr>
@@ -1493,8 +1850,13 @@
         </w:numPr>
       </w:pPr>
       <w:r>
-        <w:t>Owner and finder are able to directly communicate with each other</w:t>
-      </w:r>
+        <w:t xml:space="preserve">Owner and finder are able to directly communicate with </w:t>
+      </w:r>
+      <w:proofErr w:type="gramStart"/>
+      <w:r>
+        <w:t>each other</w:t>
+      </w:r>
+      <w:proofErr w:type="gramEnd"/>
     </w:p>
     <w:p>
       <w:pPr>
@@ -1535,7 +1897,15 @@
         </w:numPr>
       </w:pPr>
       <w:r>
-        <w:t>The user(owner/finder) is able to see all the lost items after login in</w:t>
+        <w:t xml:space="preserve">The user(owner/finder) </w:t>
+      </w:r>
+      <w:proofErr w:type="gramStart"/>
+      <w:r>
+        <w:t>is able to</w:t>
+      </w:r>
+      <w:proofErr w:type="gramEnd"/>
+      <w:r>
+        <w:t xml:space="preserve"> see all the lost items after login in</w:t>
       </w:r>
     </w:p>
     <w:p>
@@ -1547,7 +1917,15 @@
         </w:numPr>
       </w:pPr>
       <w:r>
-        <w:t>The user (owner/finder) is able to see details of the lost item.</w:t>
+        <w:t xml:space="preserve">The user (owner/finder) </w:t>
+      </w:r>
+      <w:proofErr w:type="gramStart"/>
+      <w:r>
+        <w:t>is able to</w:t>
+      </w:r>
+      <w:proofErr w:type="gramEnd"/>
+      <w:r>
+        <w:t xml:space="preserve"> see details of the lost item.</w:t>
       </w:r>
     </w:p>
     <w:p>
@@ -1559,7 +1937,15 @@
         </w:numPr>
       </w:pPr>
       <w:r>
-        <w:t>The user (owner/finder) is able to see the status of lost item.</w:t>
+        <w:t xml:space="preserve">The user (owner/finder) </w:t>
+      </w:r>
+      <w:proofErr w:type="gramStart"/>
+      <w:r>
+        <w:t>is able to</w:t>
+      </w:r>
+      <w:proofErr w:type="gramEnd"/>
+      <w:r>
+        <w:t xml:space="preserve"> see the status of lost item.</w:t>
       </w:r>
     </w:p>
     <w:p>
@@ -1571,7 +1957,15 @@
         </w:numPr>
       </w:pPr>
       <w:r>
-        <w:t>The admin is able to view the lost item list.</w:t>
+        <w:t xml:space="preserve">The admin </w:t>
+      </w:r>
+      <w:proofErr w:type="gramStart"/>
+      <w:r>
+        <w:t>is able to</w:t>
+      </w:r>
+      <w:proofErr w:type="gramEnd"/>
+      <w:r>
+        <w:t xml:space="preserve"> view the lost item list.</w:t>
       </w:r>
     </w:p>
     <w:p>
@@ -1613,7 +2007,15 @@
         </w:numPr>
       </w:pPr>
       <w:r>
-        <w:t>The user(owner/finder) is able to see all the found items after login in</w:t>
+        <w:t xml:space="preserve">The user(owner/finder) </w:t>
+      </w:r>
+      <w:proofErr w:type="gramStart"/>
+      <w:r>
+        <w:t>is able to</w:t>
+      </w:r>
+      <w:proofErr w:type="gramEnd"/>
+      <w:r>
+        <w:t xml:space="preserve"> see all the found items after login in</w:t>
       </w:r>
     </w:p>
     <w:p>
@@ -1625,7 +2027,15 @@
         </w:numPr>
       </w:pPr>
       <w:r>
-        <w:t>The user (owner/finder) is able to see details of the found items.</w:t>
+        <w:t xml:space="preserve">The user (owner/finder) </w:t>
+      </w:r>
+      <w:proofErr w:type="gramStart"/>
+      <w:r>
+        <w:t>is able to</w:t>
+      </w:r>
+      <w:proofErr w:type="gramEnd"/>
+      <w:r>
+        <w:t xml:space="preserve"> see details of the found items.</w:t>
       </w:r>
     </w:p>
     <w:p>
@@ -1637,7 +2047,15 @@
         </w:numPr>
       </w:pPr>
       <w:r>
-        <w:t>The user (owner/finder) is able to see the status of found items.</w:t>
+        <w:t xml:space="preserve">The user (owner/finder) </w:t>
+      </w:r>
+      <w:proofErr w:type="gramStart"/>
+      <w:r>
+        <w:t>is able to</w:t>
+      </w:r>
+      <w:proofErr w:type="gramEnd"/>
+      <w:r>
+        <w:t xml:space="preserve"> see the status of found items.</w:t>
       </w:r>
     </w:p>
     <w:p>
@@ -1649,7 +2067,15 @@
         </w:numPr>
       </w:pPr>
       <w:r>
-        <w:t>The admin is able to view the found item list.</w:t>
+        <w:t xml:space="preserve">The admin </w:t>
+      </w:r>
+      <w:proofErr w:type="gramStart"/>
+      <w:r>
+        <w:t>is able to</w:t>
+      </w:r>
+      <w:proofErr w:type="gramEnd"/>
+      <w:r>
+        <w:t xml:space="preserve"> view the found item list.</w:t>
       </w:r>
     </w:p>
     <w:p>
@@ -1691,7 +2117,15 @@
         </w:numPr>
       </w:pPr>
       <w:r>
-        <w:t>The user can search the desired item by entering the category.</w:t>
+        <w:t xml:space="preserve">The user can </w:t>
+      </w:r>
+      <w:proofErr w:type="gramStart"/>
+      <w:r>
+        <w:t>search</w:t>
+      </w:r>
+      <w:proofErr w:type="gramEnd"/>
+      <w:r>
+        <w:t xml:space="preserve"> the desired item by entering the category.</w:t>
       </w:r>
     </w:p>
     <w:p>
@@ -1742,7 +2176,7 @@
           <w:sz w:val="24"/>
           <w:szCs w:val="24"/>
         </w:rPr>
-        <w:t>1-</w:t>
+        <w:t>1- Performance: Keep the response time low and make it possible for many users to access it at the same time</w:t>
       </w:r>
       <w:r>
         <w:rPr>
@@ -1750,23 +2184,24 @@
           <w:sz w:val="24"/>
           <w:szCs w:val="24"/>
         </w:rPr>
-        <w:t xml:space="preserve"> P</w:t>
-      </w:r>
-      <w:r>
+        <w:t>.</w:t>
+      </w:r>
+    </w:p>
+    <w:p>
+      <w:pPr>
         <w:rPr>
           <w:rFonts w:asciiTheme="majorBidi" w:hAnsiTheme="majorBidi" w:cstheme="majorBidi"/>
           <w:sz w:val="24"/>
           <w:szCs w:val="24"/>
         </w:rPr>
-        <w:t>erformance:</w:t>
-      </w:r>
+      </w:pPr>
       <w:r>
         <w:rPr>
           <w:rFonts w:asciiTheme="majorBidi" w:hAnsiTheme="majorBidi" w:cstheme="majorBidi"/>
           <w:sz w:val="24"/>
           <w:szCs w:val="24"/>
         </w:rPr>
-        <w:t xml:space="preserve"> </w:t>
+        <w:t>2- Usability: the system UI is easy to understand and easy to reuse it</w:t>
       </w:r>
       <w:r>
         <w:rPr>
@@ -1774,48 +2209,49 @@
           <w:sz w:val="24"/>
           <w:szCs w:val="24"/>
         </w:rPr>
-        <w:t>Keep the response time low and make it possible for many users to access it at the same time</w:t>
-      </w:r>
-      <w:r>
+        <w:t>.</w:t>
+      </w:r>
+    </w:p>
+    <w:p>
+      <w:pPr>
         <w:rPr>
           <w:rFonts w:asciiTheme="majorBidi" w:hAnsiTheme="majorBidi" w:cstheme="majorBidi"/>
           <w:sz w:val="24"/>
           <w:szCs w:val="24"/>
         </w:rPr>
-        <w:t>.</w:t>
-      </w:r>
-    </w:p>
-    <w:p>
-      <w:pPr>
+      </w:pPr>
+      <w:r>
         <w:rPr>
           <w:rFonts w:asciiTheme="majorBidi" w:hAnsiTheme="majorBidi" w:cstheme="majorBidi"/>
           <w:sz w:val="24"/>
           <w:szCs w:val="24"/>
         </w:rPr>
-      </w:pPr>
+        <w:t>3- Security: Make each user's information secure by a two-step verification</w:t>
+      </w:r>
       <w:r>
         <w:rPr>
           <w:rFonts w:asciiTheme="majorBidi" w:hAnsiTheme="majorBidi" w:cstheme="majorBidi"/>
           <w:sz w:val="24"/>
           <w:szCs w:val="24"/>
         </w:rPr>
-        <w:t>2-</w:t>
-      </w:r>
-      <w:r>
+        <w:t>.</w:t>
+      </w:r>
+    </w:p>
+    <w:p>
+      <w:pPr>
         <w:rPr>
           <w:rFonts w:asciiTheme="majorBidi" w:hAnsiTheme="majorBidi" w:cstheme="majorBidi"/>
           <w:sz w:val="24"/>
           <w:szCs w:val="24"/>
         </w:rPr>
-        <w:t xml:space="preserve"> U</w:t>
-      </w:r>
+      </w:pPr>
       <w:r>
         <w:rPr>
           <w:rFonts w:asciiTheme="majorBidi" w:hAnsiTheme="majorBidi" w:cstheme="majorBidi"/>
           <w:sz w:val="24"/>
           <w:szCs w:val="24"/>
         </w:rPr>
-        <w:t>sability:</w:t>
+        <w:t>4- Availability: Make regular backups in case a system failure occurs</w:t>
       </w:r>
       <w:r>
         <w:rPr>
@@ -1823,146 +2259,134 @@
           <w:sz w:val="24"/>
           <w:szCs w:val="24"/>
         </w:rPr>
-        <w:t xml:space="preserve"> </w:t>
-      </w:r>
-      <w:r>
+        <w:t>.</w:t>
+      </w:r>
+    </w:p>
+    <w:p>
+      <w:pPr>
         <w:rPr>
           <w:rFonts w:asciiTheme="majorBidi" w:hAnsiTheme="majorBidi" w:cstheme="majorBidi"/>
           <w:sz w:val="24"/>
           <w:szCs w:val="24"/>
         </w:rPr>
-        <w:t>the system UI is easy to understand and easy to reuse it</w:t>
-      </w:r>
-      <w:r>
+      </w:pPr>
+    </w:p>
+    <w:p>
+      <w:pPr>
+        <w:pStyle w:val="Heading1"/>
+        <w:pBdr>
+          <w:bottom w:val="single" w:sz="6" w:space="1" w:color="auto"/>
+        </w:pBdr>
+        <w:rPr>
+          <w:sz w:val="44"/>
+          <w:szCs w:val="44"/>
+        </w:rPr>
+      </w:pPr>
+      <w:r>
+        <w:rPr>
+          <w:sz w:val="44"/>
+          <w:szCs w:val="44"/>
+        </w:rPr>
+        <w:lastRenderedPageBreak/>
+        <w:t xml:space="preserve">Use </w:t>
+      </w:r>
+      <w:r>
+        <w:rPr>
+          <w:sz w:val="44"/>
+          <w:szCs w:val="44"/>
+        </w:rPr>
+        <w:t>c</w:t>
+      </w:r>
+      <w:r>
+        <w:rPr>
+          <w:sz w:val="44"/>
+          <w:szCs w:val="44"/>
+        </w:rPr>
+        <w:t>ases</w:t>
+      </w:r>
+      <w:r>
+        <w:rPr>
+          <w:sz w:val="44"/>
+          <w:szCs w:val="44"/>
+        </w:rPr>
+        <w:t xml:space="preserve"> </w:t>
+      </w:r>
+      <w:proofErr w:type="gramStart"/>
+      <w:r>
+        <w:rPr>
+          <w:sz w:val="44"/>
+          <w:szCs w:val="44"/>
+        </w:rPr>
+        <w:t>scenario</w:t>
+      </w:r>
+      <w:proofErr w:type="gramEnd"/>
+    </w:p>
+    <w:p/>
+    <w:p/>
+    <w:p>
+      <w:r>
+        <w:rPr>
+          <w:noProof/>
+        </w:rPr>
+        <w:drawing>
+          <wp:inline distT="0" distB="0" distL="0" distR="0" wp14:anchorId="11E64718" wp14:editId="5FD3D768">
+            <wp:extent cx="5943600" cy="5068570"/>
+            <wp:effectExtent l="0" t="0" r="0" b="0"/>
+            <wp:docPr id="596081539" name="Picture 3" descr="A diagram of a person's structure&#10;&#10;Description automatically generated"/>
+            <wp:cNvGraphicFramePr>
+              <a:graphicFrameLocks xmlns:a="http://schemas.openxmlformats.org/drawingml/2006/main" noChangeAspect="1"/>
+            </wp:cNvGraphicFramePr>
+            <a:graphic xmlns:a="http://schemas.openxmlformats.org/drawingml/2006/main">
+              <a:graphicData uri="http://schemas.openxmlformats.org/drawingml/2006/picture">
+                <pic:pic xmlns:pic="http://schemas.openxmlformats.org/drawingml/2006/picture">
+                  <pic:nvPicPr>
+                    <pic:cNvPr id="596081539" name="Picture 3" descr="A diagram of a person's structure&#10;&#10;Description automatically generated"/>
+                    <pic:cNvPicPr>
+                      <a:picLocks noChangeAspect="1" noChangeArrowheads="1"/>
+                    </pic:cNvPicPr>
+                  </pic:nvPicPr>
+                  <pic:blipFill>
+                    <a:blip r:embed="rId9">
+                      <a:extLst>
+                        <a:ext uri="{28A0092B-C50C-407E-A947-70E740481C1C}">
+                          <a14:useLocalDpi xmlns:a14="http://schemas.microsoft.com/office/drawing/2010/main" val="0"/>
+                        </a:ext>
+                      </a:extLst>
+                    </a:blip>
+                    <a:srcRect/>
+                    <a:stretch>
+                      <a:fillRect/>
+                    </a:stretch>
+                  </pic:blipFill>
+                  <pic:spPr bwMode="auto">
+                    <a:xfrm>
+                      <a:off x="0" y="0"/>
+                      <a:ext cx="5943600" cy="5068570"/>
+                    </a:xfrm>
+                    <a:prstGeom prst="rect">
+                      <a:avLst/>
+                    </a:prstGeom>
+                    <a:noFill/>
+                    <a:ln>
+                      <a:noFill/>
+                    </a:ln>
+                  </pic:spPr>
+                </pic:pic>
+              </a:graphicData>
+            </a:graphic>
+          </wp:inline>
+        </w:drawing>
+      </w:r>
+    </w:p>
+    <w:p/>
+    <w:p>
+      <w:pPr>
         <w:rPr>
           <w:rFonts w:asciiTheme="majorBidi" w:hAnsiTheme="majorBidi" w:cstheme="majorBidi"/>
           <w:sz w:val="24"/>
           <w:szCs w:val="24"/>
         </w:rPr>
-        <w:t>.</w:t>
-      </w:r>
-    </w:p>
-    <w:p>
-      <w:pPr>
-        <w:rPr>
-          <w:rFonts w:asciiTheme="majorBidi" w:hAnsiTheme="majorBidi" w:cstheme="majorBidi"/>
-          <w:sz w:val="24"/>
-          <w:szCs w:val="24"/>
-        </w:rPr>
-      </w:pPr>
-      <w:r>
-        <w:rPr>
-          <w:rFonts w:asciiTheme="majorBidi" w:hAnsiTheme="majorBidi" w:cstheme="majorBidi"/>
-          <w:sz w:val="24"/>
-          <w:szCs w:val="24"/>
-        </w:rPr>
-        <w:t>3-</w:t>
-      </w:r>
-      <w:r>
-        <w:rPr>
-          <w:rFonts w:asciiTheme="majorBidi" w:hAnsiTheme="majorBidi" w:cstheme="majorBidi"/>
-          <w:sz w:val="24"/>
-          <w:szCs w:val="24"/>
-        </w:rPr>
-        <w:t xml:space="preserve"> S</w:t>
-      </w:r>
-      <w:r>
-        <w:rPr>
-          <w:rFonts w:asciiTheme="majorBidi" w:hAnsiTheme="majorBidi" w:cstheme="majorBidi"/>
-          <w:sz w:val="24"/>
-          <w:szCs w:val="24"/>
-        </w:rPr>
-        <w:t xml:space="preserve">ecurity: Make each user's information secure by a </w:t>
-      </w:r>
-      <w:r>
-        <w:rPr>
-          <w:rFonts w:asciiTheme="majorBidi" w:hAnsiTheme="majorBidi" w:cstheme="majorBidi"/>
-          <w:sz w:val="24"/>
-          <w:szCs w:val="24"/>
-        </w:rPr>
-        <w:t>two-step</w:t>
-      </w:r>
-      <w:r>
-        <w:rPr>
-          <w:rFonts w:asciiTheme="majorBidi" w:hAnsiTheme="majorBidi" w:cstheme="majorBidi"/>
-          <w:sz w:val="24"/>
-          <w:szCs w:val="24"/>
-        </w:rPr>
-        <w:t xml:space="preserve"> </w:t>
-      </w:r>
-      <w:r>
-        <w:rPr>
-          <w:rFonts w:asciiTheme="majorBidi" w:hAnsiTheme="majorBidi" w:cstheme="majorBidi"/>
-          <w:sz w:val="24"/>
-          <w:szCs w:val="24"/>
-        </w:rPr>
-        <w:t>verification</w:t>
-      </w:r>
-      <w:r>
-        <w:rPr>
-          <w:rFonts w:asciiTheme="majorBidi" w:hAnsiTheme="majorBidi" w:cstheme="majorBidi"/>
-          <w:sz w:val="24"/>
-          <w:szCs w:val="24"/>
-        </w:rPr>
-        <w:t>.</w:t>
-      </w:r>
-    </w:p>
-    <w:p>
-      <w:pPr>
-        <w:rPr>
-          <w:rFonts w:asciiTheme="majorBidi" w:hAnsiTheme="majorBidi" w:cstheme="majorBidi"/>
-          <w:sz w:val="24"/>
-          <w:szCs w:val="24"/>
-        </w:rPr>
-      </w:pPr>
-      <w:r>
-        <w:rPr>
-          <w:rFonts w:asciiTheme="majorBidi" w:hAnsiTheme="majorBidi" w:cstheme="majorBidi"/>
-          <w:sz w:val="24"/>
-          <w:szCs w:val="24"/>
-        </w:rPr>
-        <w:t>4-</w:t>
-      </w:r>
-      <w:r>
-        <w:rPr>
-          <w:rFonts w:asciiTheme="majorBidi" w:hAnsiTheme="majorBidi" w:cstheme="majorBidi"/>
-          <w:sz w:val="24"/>
-          <w:szCs w:val="24"/>
-        </w:rPr>
-        <w:t xml:space="preserve"> A</w:t>
-      </w:r>
-      <w:r>
-        <w:rPr>
-          <w:rFonts w:asciiTheme="majorBidi" w:hAnsiTheme="majorBidi" w:cstheme="majorBidi"/>
-          <w:sz w:val="24"/>
-          <w:szCs w:val="24"/>
-        </w:rPr>
-        <w:t>vailability:</w:t>
-      </w:r>
-      <w:r>
-        <w:rPr>
-          <w:rFonts w:asciiTheme="majorBidi" w:hAnsiTheme="majorBidi" w:cstheme="majorBidi"/>
-          <w:sz w:val="24"/>
-          <w:szCs w:val="24"/>
-        </w:rPr>
-        <w:t xml:space="preserve"> </w:t>
-      </w:r>
-      <w:r>
-        <w:rPr>
-          <w:rFonts w:asciiTheme="majorBidi" w:hAnsiTheme="majorBidi" w:cstheme="majorBidi"/>
-          <w:sz w:val="24"/>
-          <w:szCs w:val="24"/>
-        </w:rPr>
-        <w:t>Make regular backups in case a system failure occurs</w:t>
-      </w:r>
-      <w:r>
-        <w:rPr>
-          <w:rFonts w:asciiTheme="majorBidi" w:hAnsiTheme="majorBidi" w:cstheme="majorBidi"/>
-          <w:sz w:val="24"/>
-          <w:szCs w:val="24"/>
-        </w:rPr>
-        <w:t>.</w:t>
-      </w:r>
+      </w:pPr>
     </w:p>
     <w:p>
       <w:pPr>
@@ -3070,7 +3494,23 @@
                 <w:rFonts w:ascii="Georgia" w:hAnsi="Georgia"/>
                 <w:sz w:val="24"/>
               </w:rPr>
-              <w:t>If the email or password is not valid then the user will not be able to logged in with the system</w:t>
+              <w:t xml:space="preserve">If the email or password is not valid then the user will not be able to </w:t>
+            </w:r>
+            <w:proofErr w:type="gramStart"/>
+            <w:r>
+              <w:rPr>
+                <w:rFonts w:ascii="Georgia" w:hAnsi="Georgia"/>
+                <w:sz w:val="24"/>
+              </w:rPr>
+              <w:t>logged</w:t>
+            </w:r>
+            <w:proofErr w:type="gramEnd"/>
+            <w:r>
+              <w:rPr>
+                <w:rFonts w:ascii="Georgia" w:hAnsi="Georgia"/>
+                <w:sz w:val="24"/>
+              </w:rPr>
+              <w:t xml:space="preserve"> in with the system</w:t>
             </w:r>
           </w:p>
         </w:tc>
@@ -3242,8 +3682,17 @@
                 <w:rFonts w:ascii="Georgia" w:hAnsi="Georgia"/>
                 <w:sz w:val="24"/>
               </w:rPr>
-              <w:t>Report lost item</w:t>
-            </w:r>
+              <w:t xml:space="preserve">Report lost </w:t>
+            </w:r>
+            <w:proofErr w:type="gramStart"/>
+            <w:r>
+              <w:rPr>
+                <w:rFonts w:ascii="Georgia" w:hAnsi="Georgia"/>
+                <w:sz w:val="24"/>
+              </w:rPr>
+              <w:t>item</w:t>
+            </w:r>
+            <w:proofErr w:type="gramEnd"/>
           </w:p>
           <w:p>
             <w:pPr>
@@ -3403,7 +3852,23 @@
                 <w:rFonts w:ascii="Georgia" w:hAnsi="Georgia"/>
                 <w:sz w:val="24"/>
               </w:rPr>
-              <w:t>It allows the owner to report his lost item in to the system</w:t>
+              <w:t xml:space="preserve">It allows the owner to report his lost item </w:t>
+            </w:r>
+            <w:proofErr w:type="gramStart"/>
+            <w:r>
+              <w:rPr>
+                <w:rFonts w:ascii="Georgia" w:hAnsi="Georgia"/>
+                <w:sz w:val="24"/>
+              </w:rPr>
+              <w:t>in to</w:t>
+            </w:r>
+            <w:proofErr w:type="gramEnd"/>
+            <w:r>
+              <w:rPr>
+                <w:rFonts w:ascii="Georgia" w:hAnsi="Georgia"/>
+                <w:sz w:val="24"/>
+              </w:rPr>
+              <w:t xml:space="preserve"> the system</w:t>
             </w:r>
           </w:p>
         </w:tc>
@@ -3523,7 +3988,23 @@
                 <w:rFonts w:ascii="Georgia" w:hAnsi="Georgia"/>
                 <w:sz w:val="24"/>
               </w:rPr>
-              <w:t>2-the owner enters required information like name email, lost item description, location, color and brand</w:t>
+              <w:t xml:space="preserve">2-the owner enters required information like name email, lost item description, location, </w:t>
+            </w:r>
+            <w:proofErr w:type="gramStart"/>
+            <w:r>
+              <w:rPr>
+                <w:rFonts w:ascii="Georgia" w:hAnsi="Georgia"/>
+                <w:sz w:val="24"/>
+              </w:rPr>
+              <w:t>color</w:t>
+            </w:r>
+            <w:proofErr w:type="gramEnd"/>
+            <w:r>
+              <w:rPr>
+                <w:rFonts w:ascii="Georgia" w:hAnsi="Georgia"/>
+                <w:sz w:val="24"/>
+              </w:rPr>
+              <w:t xml:space="preserve"> and brand</w:t>
             </w:r>
           </w:p>
           <w:p>
@@ -3720,7 +4201,23 @@
                 <w:rFonts w:ascii="Georgia" w:hAnsi="Georgia"/>
                 <w:sz w:val="24"/>
               </w:rPr>
-              <w:t>The item will be successfully reported and the database will be updated</w:t>
+              <w:t xml:space="preserve">The item will be successfully </w:t>
+            </w:r>
+            <w:proofErr w:type="gramStart"/>
+            <w:r>
+              <w:rPr>
+                <w:rFonts w:ascii="Georgia" w:hAnsi="Georgia"/>
+                <w:sz w:val="24"/>
+              </w:rPr>
+              <w:t>reported</w:t>
+            </w:r>
+            <w:proofErr w:type="gramEnd"/>
+            <w:r>
+              <w:rPr>
+                <w:rFonts w:ascii="Georgia" w:hAnsi="Georgia"/>
+                <w:sz w:val="24"/>
+              </w:rPr>
+              <w:t xml:space="preserve"> and the database will be updated</w:t>
             </w:r>
           </w:p>
         </w:tc>
@@ -4002,7 +4499,23 @@
                 <w:rFonts w:ascii="Georgia" w:hAnsi="Georgia"/>
                 <w:sz w:val="24"/>
               </w:rPr>
-              <w:t>It allows the finder to report the found item in to the system</w:t>
+              <w:t xml:space="preserve">It allows the finder to report the found item </w:t>
+            </w:r>
+            <w:proofErr w:type="gramStart"/>
+            <w:r>
+              <w:rPr>
+                <w:rFonts w:ascii="Georgia" w:hAnsi="Georgia"/>
+                <w:sz w:val="24"/>
+              </w:rPr>
+              <w:t>in to</w:t>
+            </w:r>
+            <w:proofErr w:type="gramEnd"/>
+            <w:r>
+              <w:rPr>
+                <w:rFonts w:ascii="Georgia" w:hAnsi="Georgia"/>
+                <w:sz w:val="24"/>
+              </w:rPr>
+              <w:t xml:space="preserve"> the system</w:t>
             </w:r>
           </w:p>
         </w:tc>
@@ -4123,7 +4636,23 @@
                 <w:rFonts w:ascii="Georgia" w:hAnsi="Georgia"/>
                 <w:sz w:val="24"/>
               </w:rPr>
-              <w:t>2-the finder enters required information like name email, lost item description, location, color and brand</w:t>
+              <w:t xml:space="preserve">2-the finder enters required information like name email, lost item description, location, </w:t>
+            </w:r>
+            <w:proofErr w:type="gramStart"/>
+            <w:r>
+              <w:rPr>
+                <w:rFonts w:ascii="Georgia" w:hAnsi="Georgia"/>
+                <w:sz w:val="24"/>
+              </w:rPr>
+              <w:t>color</w:t>
+            </w:r>
+            <w:proofErr w:type="gramEnd"/>
+            <w:r>
+              <w:rPr>
+                <w:rFonts w:ascii="Georgia" w:hAnsi="Georgia"/>
+                <w:sz w:val="24"/>
+              </w:rPr>
+              <w:t xml:space="preserve"> and brand</w:t>
             </w:r>
           </w:p>
           <w:p>
@@ -4334,7 +4863,23 @@
                 <w:rFonts w:ascii="Georgia" w:hAnsi="Georgia"/>
                 <w:sz w:val="24"/>
               </w:rPr>
-              <w:t>The item will be successfully reported and the database will be updated</w:t>
+              <w:t xml:space="preserve">The item will be successfully </w:t>
+            </w:r>
+            <w:proofErr w:type="gramStart"/>
+            <w:r>
+              <w:rPr>
+                <w:rFonts w:ascii="Georgia" w:hAnsi="Georgia"/>
+                <w:sz w:val="24"/>
+              </w:rPr>
+              <w:t>reported</w:t>
+            </w:r>
+            <w:proofErr w:type="gramEnd"/>
+            <w:r>
+              <w:rPr>
+                <w:rFonts w:ascii="Georgia" w:hAnsi="Georgia"/>
+                <w:sz w:val="24"/>
+              </w:rPr>
+              <w:t xml:space="preserve"> and the database will be updated</w:t>
             </w:r>
           </w:p>
         </w:tc>
@@ -4659,7 +5204,23 @@
                 <w:rFonts w:ascii="Georgia" w:hAnsi="Georgia"/>
                 <w:sz w:val="24"/>
               </w:rPr>
-              <w:t>The item should be reported in to the system</w:t>
+              <w:t xml:space="preserve">The item should be reported </w:t>
+            </w:r>
+            <w:proofErr w:type="gramStart"/>
+            <w:r>
+              <w:rPr>
+                <w:rFonts w:ascii="Georgia" w:hAnsi="Georgia"/>
+                <w:sz w:val="24"/>
+              </w:rPr>
+              <w:t>in to</w:t>
+            </w:r>
+            <w:proofErr w:type="gramEnd"/>
+            <w:r>
+              <w:rPr>
+                <w:rFonts w:ascii="Georgia" w:hAnsi="Georgia"/>
+                <w:sz w:val="24"/>
+              </w:rPr>
+              <w:t xml:space="preserve"> the system</w:t>
             </w:r>
           </w:p>
         </w:tc>
@@ -5757,7 +6318,6 @@
           </w:tcPr>
           <w:p>
             <w:pPr>
-              <w:spacing w:after="0" w:line="240" w:lineRule="auto"/>
               <w:rPr>
                 <w:rFonts w:ascii="Georgia" w:hAnsi="Georgia"/>
                 <w:sz w:val="24"/>
@@ -5932,7 +6492,23 @@
                 <w:rFonts w:ascii="Georgia" w:hAnsi="Georgia"/>
                 <w:sz w:val="24"/>
               </w:rPr>
-              <w:t>The user (finder) searches an item.</w:t>
+              <w:t xml:space="preserve">The user (finder) </w:t>
+            </w:r>
+            <w:proofErr w:type="gramStart"/>
+            <w:r>
+              <w:rPr>
+                <w:rFonts w:ascii="Georgia" w:hAnsi="Georgia"/>
+                <w:sz w:val="24"/>
+              </w:rPr>
+              <w:t>searches</w:t>
+            </w:r>
+            <w:proofErr w:type="gramEnd"/>
+            <w:r>
+              <w:rPr>
+                <w:rFonts w:ascii="Georgia" w:hAnsi="Georgia"/>
+                <w:sz w:val="24"/>
+              </w:rPr>
+              <w:t xml:space="preserve"> an item.</w:t>
             </w:r>
           </w:p>
           <w:p>
@@ -5949,12 +6525,37 @@
               </w:rPr>
               <w:t>3-</w:t>
             </w:r>
-            <w:r>
-              <w:rPr>
-                <w:rFonts w:ascii="Georgia" w:hAnsi="Georgia"/>
-                <w:sz w:val="24"/>
-              </w:rPr>
-              <w:t>he user (owner/finder) clicks on the lost items item button in order to see all the lost items.</w:t>
+            <w:proofErr w:type="gramStart"/>
+            <w:r>
+              <w:rPr>
+                <w:rFonts w:ascii="Georgia" w:hAnsi="Georgia"/>
+                <w:sz w:val="24"/>
+              </w:rPr>
+              <w:t>he</w:t>
+            </w:r>
+            <w:proofErr w:type="gramEnd"/>
+            <w:r>
+              <w:rPr>
+                <w:rFonts w:ascii="Georgia" w:hAnsi="Georgia"/>
+                <w:sz w:val="24"/>
+              </w:rPr>
+              <w:t xml:space="preserve"> user (owner/finder) clicks on the lost items item button </w:t>
+            </w:r>
+            <w:proofErr w:type="gramStart"/>
+            <w:r>
+              <w:rPr>
+                <w:rFonts w:ascii="Georgia" w:hAnsi="Georgia"/>
+                <w:sz w:val="24"/>
+              </w:rPr>
+              <w:t>in order to</w:t>
+            </w:r>
+            <w:proofErr w:type="gramEnd"/>
+            <w:r>
+              <w:rPr>
+                <w:rFonts w:ascii="Georgia" w:hAnsi="Georgia"/>
+                <w:sz w:val="24"/>
+              </w:rPr>
+              <w:t xml:space="preserve"> see all the lost items.</w:t>
             </w:r>
           </w:p>
           <w:p>
@@ -6135,7 +6736,6 @@
           </w:tcPr>
           <w:p>
             <w:pPr>
-              <w:spacing w:after="0" w:line="240" w:lineRule="auto"/>
               <w:rPr>
                 <w:rFonts w:ascii="Georgia" w:hAnsi="Georgia"/>
                 <w:sz w:val="24"/>
@@ -6593,7 +7193,23 @@
                 <w:rFonts w:ascii="Georgia" w:hAnsi="Georgia"/>
                 <w:sz w:val="24"/>
               </w:rPr>
-              <w:t>The user (Owner/finder) clicks on the found items item button in order to see all the found items.</w:t>
+              <w:t xml:space="preserve">The user (Owner/finder) clicks on the found items item button </w:t>
+            </w:r>
+            <w:proofErr w:type="gramStart"/>
+            <w:r>
+              <w:rPr>
+                <w:rFonts w:ascii="Georgia" w:hAnsi="Georgia"/>
+                <w:sz w:val="24"/>
+              </w:rPr>
+              <w:t>in order to</w:t>
+            </w:r>
+            <w:proofErr w:type="gramEnd"/>
+            <w:r>
+              <w:rPr>
+                <w:rFonts w:ascii="Georgia" w:hAnsi="Georgia"/>
+                <w:sz w:val="24"/>
+              </w:rPr>
+              <w:t xml:space="preserve"> see all the found items.</w:t>
             </w:r>
           </w:p>
           <w:p>
@@ -6799,7 +7415,6 @@
     <w:p>
       <w:pPr>
         <w:rPr>
-          <w:rFonts w:hint="cs"/>
           <w:rtl/>
           <w:lang w:bidi="ar-EG"/>
         </w:rPr>
@@ -6853,7 +7468,7 @@
           <w:p>
             <w:pPr>
               <w:rPr>
-                <w:rFonts w:ascii="Georgia" w:hAnsi="Georgia" w:hint="cs"/>
+                <w:rFonts w:ascii="Georgia" w:hAnsi="Georgia"/>
                 <w:sz w:val="24"/>
                 <w:rtl/>
                 <w:lang w:bidi="ar-EG"/>
@@ -7119,7 +7734,23 @@
                 <w:rFonts w:ascii="Georgia" w:hAnsi="Georgia"/>
                 <w:sz w:val="24"/>
               </w:rPr>
-              <w:t>User must be logged-in in order to search the item by category</w:t>
+              <w:t xml:space="preserve">User must be logged-in </w:t>
+            </w:r>
+            <w:proofErr w:type="gramStart"/>
+            <w:r>
+              <w:rPr>
+                <w:rFonts w:ascii="Georgia" w:hAnsi="Georgia"/>
+                <w:sz w:val="24"/>
+              </w:rPr>
+              <w:t>in order to</w:t>
+            </w:r>
+            <w:proofErr w:type="gramEnd"/>
+            <w:r>
+              <w:rPr>
+                <w:rFonts w:ascii="Georgia" w:hAnsi="Georgia"/>
+                <w:sz w:val="24"/>
+              </w:rPr>
+              <w:t xml:space="preserve"> search the item by category</w:t>
             </w:r>
           </w:p>
         </w:tc>
@@ -7256,7 +7887,23 @@
                 <w:rFonts w:ascii="Georgia" w:hAnsi="Georgia"/>
                 <w:sz w:val="24"/>
               </w:rPr>
-              <w:t>If  an  item  category  that  is  not  present  is error then no result would be found.</w:t>
+              <w:t xml:space="preserve">If  an  item  category  that  is  not  present  is </w:t>
+            </w:r>
+            <w:proofErr w:type="gramStart"/>
+            <w:r>
+              <w:rPr>
+                <w:rFonts w:ascii="Georgia" w:hAnsi="Georgia"/>
+                <w:sz w:val="24"/>
+              </w:rPr>
+              <w:t>error</w:t>
+            </w:r>
+            <w:proofErr w:type="gramEnd"/>
+            <w:r>
+              <w:rPr>
+                <w:rFonts w:ascii="Georgia" w:hAnsi="Georgia"/>
+                <w:sz w:val="24"/>
+              </w:rPr>
+              <w:t xml:space="preserve"> then no result would be found.</w:t>
             </w:r>
           </w:p>
         </w:tc>
@@ -7375,6 +8022,196 @@
           <w:szCs w:val="24"/>
         </w:rPr>
       </w:pPr>
+    </w:p>
+    <w:p>
+      <w:pPr>
+        <w:rPr>
+          <w:rFonts w:asciiTheme="majorBidi" w:hAnsiTheme="majorBidi" w:cstheme="majorBidi"/>
+          <w:sz w:val="24"/>
+          <w:szCs w:val="24"/>
+        </w:rPr>
+      </w:pPr>
+      <w:r>
+        <w:rPr>
+          <w:rFonts w:asciiTheme="majorBidi" w:hAnsiTheme="majorBidi" w:cstheme="majorBidi"/>
+          <w:sz w:val="24"/>
+          <w:szCs w:val="24"/>
+        </w:rPr>
+        <w:br w:type="page"/>
+      </w:r>
+    </w:p>
+    <w:p>
+      <w:pPr>
+        <w:pStyle w:val="Heading1"/>
+        <w:pBdr>
+          <w:bottom w:val="single" w:sz="6" w:space="1" w:color="auto"/>
+        </w:pBdr>
+        <w:rPr>
+          <w:sz w:val="44"/>
+          <w:szCs w:val="44"/>
+        </w:rPr>
+      </w:pPr>
+      <w:r>
+        <w:rPr>
+          <w:sz w:val="44"/>
+          <w:szCs w:val="44"/>
+        </w:rPr>
+        <w:lastRenderedPageBreak/>
+        <w:t>Erd diagram</w:t>
+      </w:r>
+    </w:p>
+    <w:p/>
+    <w:p>
+      <w:r>
+        <w:rPr>
+          <w:noProof/>
+        </w:rPr>
+        <w:drawing>
+          <wp:inline distT="0" distB="0" distL="0" distR="0" wp14:anchorId="6335E023" wp14:editId="36185138">
+            <wp:extent cx="6553200" cy="4171950"/>
+            <wp:effectExtent l="0" t="0" r="0" b="0"/>
+            <wp:docPr id="1314861849" name="Picture 5" descr="A diagram of a company&#10;&#10;Description automatically generated"/>
+            <wp:cNvGraphicFramePr>
+              <a:graphicFrameLocks xmlns:a="http://schemas.openxmlformats.org/drawingml/2006/main" noChangeAspect="1"/>
+            </wp:cNvGraphicFramePr>
+            <a:graphic xmlns:a="http://schemas.openxmlformats.org/drawingml/2006/main">
+              <a:graphicData uri="http://schemas.openxmlformats.org/drawingml/2006/picture">
+                <pic:pic xmlns:pic="http://schemas.openxmlformats.org/drawingml/2006/picture">
+                  <pic:nvPicPr>
+                    <pic:cNvPr id="1314861849" name="Picture 5" descr="A diagram of a company&#10;&#10;Description automatically generated"/>
+                    <pic:cNvPicPr>
+                      <a:picLocks noChangeAspect="1" noChangeArrowheads="1"/>
+                    </pic:cNvPicPr>
+                  </pic:nvPicPr>
+                  <pic:blipFill>
+                    <a:blip r:embed="rId10">
+                      <a:extLst>
+                        <a:ext uri="{28A0092B-C50C-407E-A947-70E740481C1C}">
+                          <a14:useLocalDpi xmlns:a14="http://schemas.microsoft.com/office/drawing/2010/main" val="0"/>
+                        </a:ext>
+                      </a:extLst>
+                    </a:blip>
+                    <a:srcRect/>
+                    <a:stretch>
+                      <a:fillRect/>
+                    </a:stretch>
+                  </pic:blipFill>
+                  <pic:spPr bwMode="auto">
+                    <a:xfrm>
+                      <a:off x="0" y="0"/>
+                      <a:ext cx="6553200" cy="4171950"/>
+                    </a:xfrm>
+                    <a:prstGeom prst="rect">
+                      <a:avLst/>
+                    </a:prstGeom>
+                    <a:noFill/>
+                    <a:ln>
+                      <a:noFill/>
+                    </a:ln>
+                  </pic:spPr>
+                </pic:pic>
+              </a:graphicData>
+            </a:graphic>
+          </wp:inline>
+        </w:drawing>
+      </w:r>
+      <w:r>
+        <w:br w:type="page"/>
+      </w:r>
+    </w:p>
+    <w:p>
+      <w:pPr>
+        <w:pStyle w:val="Heading1"/>
+        <w:pBdr>
+          <w:bottom w:val="single" w:sz="6" w:space="1" w:color="auto"/>
+        </w:pBdr>
+        <w:rPr>
+          <w:sz w:val="44"/>
+          <w:szCs w:val="44"/>
+        </w:rPr>
+      </w:pPr>
+      <w:r>
+        <w:rPr>
+          <w:sz w:val="44"/>
+          <w:szCs w:val="44"/>
+        </w:rPr>
+        <w:lastRenderedPageBreak/>
+        <w:t>Class diagram</w:t>
+      </w:r>
+    </w:p>
+    <w:p/>
+    <w:p/>
+    <w:p/>
+    <w:p>
+      <w:pPr>
+        <w:rPr>
+          <w:rFonts w:asciiTheme="majorBidi" w:hAnsiTheme="majorBidi" w:cstheme="majorBidi"/>
+          <w:sz w:val="24"/>
+          <w:szCs w:val="24"/>
+        </w:rPr>
+      </w:pPr>
+    </w:p>
+    <w:p>
+      <w:pPr>
+        <w:rPr>
+          <w:rFonts w:asciiTheme="majorBidi" w:hAnsiTheme="majorBidi" w:cstheme="majorBidi"/>
+          <w:sz w:val="24"/>
+          <w:szCs w:val="24"/>
+        </w:rPr>
+      </w:pPr>
+      <w:r>
+        <w:rPr>
+          <w:noProof/>
+        </w:rPr>
+        <w:drawing>
+          <wp:inline distT="0" distB="0" distL="0" distR="0" wp14:anchorId="3449D704" wp14:editId="2C43A900">
+            <wp:extent cx="6362700" cy="4245610"/>
+            <wp:effectExtent l="0" t="0" r="0" b="2540"/>
+            <wp:docPr id="1434688657" name="Picture 2" descr="A diagram of a computer program&#10;&#10;Description automatically generated"/>
+            <wp:cNvGraphicFramePr>
+              <a:graphicFrameLocks xmlns:a="http://schemas.openxmlformats.org/drawingml/2006/main" noChangeAspect="1"/>
+            </wp:cNvGraphicFramePr>
+            <a:graphic xmlns:a="http://schemas.openxmlformats.org/drawingml/2006/main">
+              <a:graphicData uri="http://schemas.openxmlformats.org/drawingml/2006/picture">
+                <pic:pic xmlns:pic="http://schemas.openxmlformats.org/drawingml/2006/picture">
+                  <pic:nvPicPr>
+                    <pic:cNvPr id="1434688657" name="Picture 2" descr="A diagram of a computer program&#10;&#10;Description automatically generated"/>
+                    <pic:cNvPicPr>
+                      <a:picLocks noChangeAspect="1" noChangeArrowheads="1"/>
+                    </pic:cNvPicPr>
+                  </pic:nvPicPr>
+                  <pic:blipFill>
+                    <a:blip r:embed="rId11">
+                      <a:extLst>
+                        <a:ext uri="{28A0092B-C50C-407E-A947-70E740481C1C}">
+                          <a14:useLocalDpi xmlns:a14="http://schemas.microsoft.com/office/drawing/2010/main" val="0"/>
+                        </a:ext>
+                      </a:extLst>
+                    </a:blip>
+                    <a:srcRect/>
+                    <a:stretch>
+                      <a:fillRect/>
+                    </a:stretch>
+                  </pic:blipFill>
+                  <pic:spPr bwMode="auto">
+                    <a:xfrm>
+                      <a:off x="0" y="0"/>
+                      <a:ext cx="6362700" cy="4245610"/>
+                    </a:xfrm>
+                    <a:prstGeom prst="rect">
+                      <a:avLst/>
+                    </a:prstGeom>
+                    <a:noFill/>
+                    <a:ln>
+                      <a:noFill/>
+                    </a:ln>
+                  </pic:spPr>
+                </pic:pic>
+              </a:graphicData>
+            </a:graphic>
+          </wp:inline>
+        </w:drawing>
+      </w:r>
     </w:p>
     <w:sectPr>
       <w:pgSz w:w="12240" w:h="15840"/>
@@ -8527,6 +9364,7 @@
   </w:compat>
   <w:rsids>
     <w:rsidRoot w:val="00B1452B"/>
+    <w:rsid w:val="00426ADB"/>
     <w:rsid w:val="00507355"/>
     <w:rsid w:val="005D6235"/>
     <w:rsid w:val="0094036C"/>

</xml_diff>